<commit_message>
AndroidSQLiteExercise | Android 4.4 | MinSDK 19 | TargetSDK 23
</commit_message>
<xml_diff>
--- a/AndroidSQLiteExercise/BiayeElHadjiLamineAndroidSQLiteExercise.docx
+++ b/AndroidSQLiteExercise/BiayeElHadjiLamineAndroidSQLiteExercise.docx
@@ -1325,8 +1325,6 @@
           <w:szCs w:val="28"/>
         </w:rPr>
       </w:pPr>
-      <w:bookmarkStart w:id="0" w:name="_GoBack"/>
-      <w:bookmarkEnd w:id="0"/>
       <w:r>
         <w:rPr>
           <w:b/>
@@ -1461,15 +1459,16 @@
       </w:pPr>
       <w:r>
         <w:rPr>
+          <w:rFonts w:cs="Courier New"/>
           <w:noProof/>
           <w:lang w:val="fr-FR" w:eastAsia="fr-FR"/>
         </w:rPr>
         <w:lastRenderedPageBreak/>
         <w:drawing>
           <wp:inline distT="0" distB="0" distL="0" distR="0">
-            <wp:extent cx="5943600" cy="2545179"/>
-            <wp:effectExtent l="0" t="0" r="0" b="7620"/>
-            <wp:docPr id="2" name="Picture 2" descr="https://lh5.googleusercontent.com/KOG8ypXXcsaGYjtlrFRhIfPfncCXD78seYOrPGVBWOkDap_Lyn2Ii0n1aBmDOOwjxqKWI81g1N5gSMOlbNUMlAC0rAmkuaq0Fe_wmdF_UIwSFl0ufblTe4_TVbPCZORMI2fLqA1WDYo"/>
+            <wp:extent cx="5943600" cy="2895600"/>
+            <wp:effectExtent l="0" t="0" r="0" b="0"/>
+            <wp:docPr id="3" name="Image 3" descr="E:\Labirinthe\Manoire_Des_Programmes\FAC\Mobile4Senegal_2016\M4SAndroidCourse\AndroidSQLiteExercise\ScreenshotFirebaseDatabase.PNG"/>
             <wp:cNvGraphicFramePr>
               <a:graphicFrameLocks xmlns:a="http://schemas.openxmlformats.org/drawingml/2006/main" noChangeAspect="1"/>
             </wp:cNvGraphicFramePr>
@@ -1477,7 +1476,7 @@
               <a:graphicData uri="http://schemas.openxmlformats.org/drawingml/2006/picture">
                 <pic:pic xmlns:pic="http://schemas.openxmlformats.org/drawingml/2006/picture">
                   <pic:nvPicPr>
-                    <pic:cNvPr id="0" name="Picture 1" descr="https://lh5.googleusercontent.com/KOG8ypXXcsaGYjtlrFRhIfPfncCXD78seYOrPGVBWOkDap_Lyn2Ii0n1aBmDOOwjxqKWI81g1N5gSMOlbNUMlAC0rAmkuaq0Fe_wmdF_UIwSFl0ufblTe4_TVbPCZORMI2fLqA1WDYo"/>
+                    <pic:cNvPr id="0" name="Picture 1" descr="E:\Labirinthe\Manoire_Des_Programmes\FAC\Mobile4Senegal_2016\M4SAndroidCourse\AndroidSQLiteExercise\ScreenshotFirebaseDatabase.PNG"/>
                     <pic:cNvPicPr>
                       <a:picLocks noChangeAspect="1" noChangeArrowheads="1"/>
                     </pic:cNvPicPr>
@@ -1498,7 +1497,7 @@
                   <pic:spPr bwMode="auto">
                     <a:xfrm>
                       <a:off x="0" y="0"/>
-                      <a:ext cx="5943600" cy="2545179"/>
+                      <a:ext cx="5943600" cy="2895600"/>
                     </a:xfrm>
                     <a:prstGeom prst="rect">
                       <a:avLst/>
@@ -1514,6 +1513,8 @@
           </wp:inline>
         </w:drawing>
       </w:r>
+      <w:bookmarkStart w:id="0" w:name="_GoBack"/>
+      <w:bookmarkEnd w:id="0"/>
     </w:p>
     <w:p>
       <w:pPr>
@@ -1539,7 +1540,21 @@
         <w:rPr>
           <w:rFonts w:cs="Courier New"/>
         </w:rPr>
-        <w:t xml:space="preserve">, push a screenshot of the real time database with data related to your name (see above). We want to be able to see the name of the database and the data.  </w:t>
+        <w:t xml:space="preserve">, push a screenshot of the real time database with data </w:t>
+      </w:r>
+      <w:proofErr w:type="gramStart"/>
+      <w:r>
+        <w:rPr>
+          <w:rFonts w:cs="Courier New"/>
+        </w:rPr>
+        <w:t>related</w:t>
+      </w:r>
+      <w:proofErr w:type="gramEnd"/>
+      <w:r>
+        <w:rPr>
+          <w:rFonts w:cs="Courier New"/>
+        </w:rPr>
+        <w:t xml:space="preserve"> to your name (see above). We want to be able to see the name of the database and the data.  </w:t>
       </w:r>
     </w:p>
     <w:sectPr>

</xml_diff>